<commit_message>
Added assignent-3- 20th Nov 2023
</commit_message>
<xml_diff>
--- a/Assignment 4- Jenkins war file deplyment on another ec2 server.docx
+++ b/Assignment 4- Jenkins war file deplyment on another ec2 server.docx
@@ -5,6 +5,11 @@
     <w:p>
       <w:pPr>
         <w:spacing w:after="0"/>
+        <w:rPr>
+          <w:color w:val="00B050"/>
+          <w:sz w:val="24"/>
+          <w:szCs w:val="24"/>
+        </w:rPr>
       </w:pPr>
       <w:r>
         <w:rPr>
@@ -24,6 +29,11 @@
         </w:rPr>
         <w:t xml:space="preserve"> </w:t>
       </w:r>
+    </w:p>
+    <w:p>
+      <w:pPr>
+        <w:spacing w:after="0"/>
+      </w:pPr>
       <w:r>
         <w:t xml:space="preserve">Building a war file on one ec2 machine and deploying and hosting on another ec2 </w:t>
       </w:r>
@@ -38,18 +48,29 @@
       <w:pPr>
         <w:spacing w:after="0"/>
       </w:pPr>
-    </w:p>
-    <w:p>
-      <w:pPr>
-        <w:spacing w:after="0"/>
-      </w:pPr>
-    </w:p>
-    <w:p>
-      <w:pPr>
-        <w:spacing w:after="0"/>
-      </w:pPr>
-      <w:r>
-        <w:t xml:space="preserve">Created Jenkins master server on which I have already installed maven and created a Jenkins job to generate war file. After war file is </w:t>
+      <w:r>
+        <w:pict w14:anchorId="3DD7278D">
+          <v:rect id="_x0000_i1025" style="width:0;height:1.5pt" o:hralign="center" o:hrstd="t" o:hr="t" fillcolor="#a0a0a0" stroked="f"/>
+        </w:pict>
+      </w:r>
+    </w:p>
+    <w:p>
+      <w:pPr>
+        <w:spacing w:after="0"/>
+      </w:pPr>
+    </w:p>
+    <w:p>
+      <w:pPr>
+        <w:spacing w:after="0"/>
+      </w:pPr>
+      <w:r>
+        <w:t>Created Jenkins master server on which I</w:t>
+      </w:r>
+      <w:r>
+        <w:t xml:space="preserve"> </w:t>
+      </w:r>
+      <w:r>
+        <w:t xml:space="preserve">installed maven and created a Jenkins job to generate war file. After war file is </w:t>
       </w:r>
       <w:r>
         <w:t>created,</w:t>
@@ -82,6 +103,9 @@
         <w:spacing w:after="0"/>
       </w:pPr>
       <w:r>
+        <w:rPr>
+          <w:noProof/>
+        </w:rPr>
         <w:drawing>
           <wp:inline distT="0" distB="0" distL="0" distR="0" wp14:anchorId="027FAAB2" wp14:editId="785503A0">
             <wp:extent cx="5731510" cy="1468120"/>
@@ -144,6 +168,9 @@
         <w:spacing w:after="0"/>
       </w:pPr>
       <w:r>
+        <w:rPr>
+          <w:noProof/>
+        </w:rPr>
         <w:drawing>
           <wp:inline distT="0" distB="0" distL="0" distR="0" wp14:anchorId="52B2B879" wp14:editId="705BFBBD">
             <wp:extent cx="5731510" cy="2839085"/>
@@ -198,6 +225,9 @@
         <w:spacing w:after="0"/>
       </w:pPr>
       <w:r>
+        <w:rPr>
+          <w:noProof/>
+        </w:rPr>
         <w:lastRenderedPageBreak/>
         <w:drawing>
           <wp:inline distT="0" distB="0" distL="0" distR="0" wp14:anchorId="64B46F77" wp14:editId="1CC79EB0">
@@ -248,6 +278,9 @@
         <w:spacing w:after="0"/>
       </w:pPr>
       <w:r>
+        <w:rPr>
+          <w:noProof/>
+        </w:rPr>
         <w:drawing>
           <wp:inline distT="0" distB="0" distL="0" distR="0" wp14:anchorId="465EB821" wp14:editId="20EC0158">
             <wp:extent cx="5731510" cy="2985770"/>
@@ -297,6 +330,9 @@
         <w:spacing w:after="0"/>
       </w:pPr>
       <w:r>
+        <w:rPr>
+          <w:noProof/>
+        </w:rPr>
         <w:drawing>
           <wp:inline distT="0" distB="0" distL="0" distR="0" wp14:anchorId="0E6A2D5D" wp14:editId="1F6C5FB1">
             <wp:extent cx="5731510" cy="2961640"/>
@@ -344,6 +380,9 @@
         <w:spacing w:after="0"/>
       </w:pPr>
       <w:r>
+        <w:rPr>
+          <w:noProof/>
+        </w:rPr>
         <w:lastRenderedPageBreak/>
         <w:drawing>
           <wp:inline distT="0" distB="0" distL="0" distR="0" wp14:anchorId="3510EFE7" wp14:editId="7E524570">
@@ -394,6 +433,9 @@
         <w:spacing w:after="0"/>
       </w:pPr>
       <w:r>
+        <w:rPr>
+          <w:noProof/>
+        </w:rPr>
         <w:drawing>
           <wp:inline distT="0" distB="0" distL="0" distR="0" wp14:anchorId="1530A280" wp14:editId="60AFB5FF">
             <wp:extent cx="5731510" cy="2109470"/>
@@ -448,6 +490,9 @@
         <w:spacing w:after="0"/>
       </w:pPr>
       <w:r>
+        <w:rPr>
+          <w:noProof/>
+        </w:rPr>
         <w:drawing>
           <wp:inline distT="0" distB="0" distL="0" distR="0" wp14:anchorId="0D0C7EDA" wp14:editId="66EC521A">
             <wp:extent cx="5731510" cy="2485390"/>
@@ -537,6 +582,9 @@
         <w:jc w:val="center"/>
       </w:pPr>
       <w:r>
+        <w:rPr>
+          <w:noProof/>
+        </w:rPr>
         <w:drawing>
           <wp:inline distT="0" distB="0" distL="0" distR="0" wp14:anchorId="38A1DCFB" wp14:editId="64A73E1F">
             <wp:extent cx="5226319" cy="1555830"/>
@@ -599,6 +647,9 @@
         <w:spacing w:after="0"/>
       </w:pPr>
       <w:r>
+        <w:rPr>
+          <w:noProof/>
+        </w:rPr>
         <w:drawing>
           <wp:inline distT="0" distB="0" distL="0" distR="0" wp14:anchorId="758961F3" wp14:editId="77F3B3FD">
             <wp:extent cx="5731510" cy="1932940"/>
@@ -656,24 +707,89 @@
     <w:p>
       <w:pPr>
         <w:spacing w:after="0"/>
-      </w:pPr>
-      <w:r>
-        <w:t xml:space="preserve">I can also see that </w:t>
-      </w:r>
-      <w:proofErr w:type="spellStart"/>
-      <w:r>
-        <w:t>LoginWebApp</w:t>
-      </w:r>
-      <w:proofErr w:type="spellEnd"/>
-      <w:r>
-        <w:t xml:space="preserve"> is accessible through the browser:</w:t>
-      </w:r>
-    </w:p>
-    <w:p>
-      <w:pPr>
-        <w:spacing w:after="0"/>
-      </w:pPr>
-      <w:r>
+        <w:jc w:val="center"/>
+        <w:rPr>
+          <w:b/>
+          <w:bCs/>
+          <w:color w:val="00B050"/>
+          <w:sz w:val="24"/>
+          <w:szCs w:val="24"/>
+        </w:rPr>
+      </w:pPr>
+      <w:r>
+        <w:rPr>
+          <w:b/>
+          <w:bCs/>
+          <w:color w:val="00B050"/>
+          <w:sz w:val="24"/>
+          <w:szCs w:val="24"/>
+        </w:rPr>
+        <w:t>Successfully completed assignment 4</w:t>
+      </w:r>
+    </w:p>
+    <w:p>
+      <w:pPr>
+        <w:spacing w:after="0"/>
+        <w:jc w:val="center"/>
+        <w:rPr>
+          <w:b/>
+          <w:bCs/>
+          <w:color w:val="00B050"/>
+          <w:sz w:val="24"/>
+          <w:szCs w:val="24"/>
+        </w:rPr>
+      </w:pPr>
+    </w:p>
+    <w:p>
+      <w:pPr>
+        <w:spacing w:after="0"/>
+        <w:jc w:val="center"/>
+        <w:rPr>
+          <w:b/>
+          <w:bCs/>
+        </w:rPr>
+      </w:pPr>
+      <w:r>
+        <w:rPr>
+          <w:b/>
+          <w:bCs/>
+          <w:color w:val="00B050"/>
+          <w:sz w:val="24"/>
+          <w:szCs w:val="24"/>
+        </w:rPr>
+        <w:t xml:space="preserve">-: </w:t>
+      </w:r>
+      <w:proofErr w:type="gramStart"/>
+      <w:r>
+        <w:rPr>
+          <w:b/>
+          <w:bCs/>
+          <w:color w:val="00B050"/>
+          <w:sz w:val="24"/>
+          <w:szCs w:val="24"/>
+        </w:rPr>
+        <w:t>OUTPUT :</w:t>
+      </w:r>
+      <w:proofErr w:type="gramEnd"/>
+      <w:r>
+        <w:rPr>
+          <w:b/>
+          <w:bCs/>
+          <w:color w:val="00B050"/>
+          <w:sz w:val="24"/>
+          <w:szCs w:val="24"/>
+        </w:rPr>
+        <w:t>-</w:t>
+      </w:r>
+    </w:p>
+    <w:p>
+      <w:pPr>
+        <w:spacing w:after="0"/>
+      </w:pPr>
+      <w:r>
+        <w:rPr>
+          <w:noProof/>
+        </w:rPr>
         <w:drawing>
           <wp:inline distT="0" distB="0" distL="0" distR="0" wp14:anchorId="6A013CB8" wp14:editId="3630778A">
             <wp:extent cx="5731510" cy="1733550"/>
@@ -722,29 +838,6 @@
       <w:pPr>
         <w:spacing w:after="0"/>
       </w:pPr>
-    </w:p>
-    <w:p>
-      <w:pPr>
-        <w:spacing w:after="0"/>
-        <w:jc w:val="center"/>
-        <w:rPr>
-          <w:b/>
-          <w:bCs/>
-          <w:color w:val="00B050"/>
-          <w:sz w:val="24"/>
-          <w:szCs w:val="24"/>
-        </w:rPr>
-      </w:pPr>
-      <w:r>
-        <w:rPr>
-          <w:b/>
-          <w:bCs/>
-          <w:color w:val="00B050"/>
-          <w:sz w:val="24"/>
-          <w:szCs w:val="24"/>
-        </w:rPr>
-        <w:t>Successfully completed assignment 4</w:t>
-      </w:r>
     </w:p>
     <w:sectPr>
       <w:pgSz w:w="11906" w:h="16838"/>

</xml_diff>